<commit_message>
Tests and more writing
Testing margins, watermarks and added some more paragraphs
</commit_message>
<xml_diff>
--- a/ManifestoOfTheHighResonant.docx
+++ b/ManifestoOfTheHighResonant.docx
@@ -386,7 +386,7 @@
             <w:rPr>
               <w:rFonts w:ascii="Fondamento" w:hAnsi="Fondamento"/>
             </w:rPr>
-            <w:t>Table of Contents</w:t>
+            <w:t>Contents</w:t>
           </w:r>
         </w:p>
         <w:p>
@@ -414,7 +414,7 @@
           <w:r>
             <w:fldChar w:fldCharType="separate"/>
           </w:r>
-          <w:hyperlink w:anchor="_Toc222419110" w:history="1">
+          <w:hyperlink w:anchor="_Toc222432578" w:history="1">
             <w:r>
               <w:rPr>
                 <w:rStyle w:val="Hyperlink"/>
@@ -441,7 +441,7 @@
                 <w:noProof/>
                 <w:webHidden/>
               </w:rPr>
-              <w:instrText xml:space="preserve"> PAGEREF _Toc222419110 \h </w:instrText>
+              <w:instrText xml:space="preserve"> PAGEREF _Toc222432578 \h </w:instrText>
             </w:r>
             <w:r>
               <w:rPr>
@@ -488,7 +488,7 @@
               <w:lang w:val="en-IE" w:eastAsia="en-IE"/>
             </w:rPr>
           </w:pPr>
-          <w:hyperlink w:anchor="_Toc222419111" w:history="1">
+          <w:hyperlink w:anchor="_Toc222432579" w:history="1">
             <w:r>
               <w:rPr>
                 <w:rStyle w:val="Hyperlink"/>
@@ -515,7 +515,7 @@
                 <w:noProof/>
                 <w:webHidden/>
               </w:rPr>
-              <w:instrText xml:space="preserve"> PAGEREF _Toc222419111 \h </w:instrText>
+              <w:instrText xml:space="preserve"> PAGEREF _Toc222432579 \h </w:instrText>
             </w:r>
             <w:r>
               <w:rPr>
@@ -562,7 +562,7 @@
               <w:lang w:val="en-IE" w:eastAsia="en-IE"/>
             </w:rPr>
           </w:pPr>
-          <w:hyperlink w:anchor="_Toc222419112" w:history="1">
+          <w:hyperlink w:anchor="_Toc222432580" w:history="1">
             <w:r>
               <w:rPr>
                 <w:rStyle w:val="Hyperlink"/>
@@ -589,7 +589,7 @@
                 <w:noProof/>
                 <w:webHidden/>
               </w:rPr>
-              <w:instrText xml:space="preserve"> PAGEREF _Toc222419112 \h </w:instrText>
+              <w:instrText xml:space="preserve"> PAGEREF _Toc222432580 \h </w:instrText>
             </w:r>
             <w:r>
               <w:rPr>
@@ -636,7 +636,7 @@
               <w:lang w:val="en-IE" w:eastAsia="en-IE"/>
             </w:rPr>
           </w:pPr>
-          <w:hyperlink w:anchor="_Toc222419113" w:history="1">
+          <w:hyperlink w:anchor="_Toc222432581" w:history="1">
             <w:r>
               <w:rPr>
                 <w:rStyle w:val="Hyperlink"/>
@@ -663,7 +663,7 @@
                 <w:noProof/>
                 <w:webHidden/>
               </w:rPr>
-              <w:instrText xml:space="preserve"> PAGEREF _Toc222419113 \h </w:instrText>
+              <w:instrText xml:space="preserve"> PAGEREF _Toc222432581 \h </w:instrText>
             </w:r>
             <w:r>
               <w:rPr>
@@ -710,7 +710,7 @@
               <w:lang w:val="en-IE" w:eastAsia="en-IE"/>
             </w:rPr>
           </w:pPr>
-          <w:hyperlink w:anchor="_Toc222419114" w:history="1">
+          <w:hyperlink w:anchor="_Toc222432582" w:history="1">
             <w:r>
               <w:rPr>
                 <w:rStyle w:val="Hyperlink"/>
@@ -737,7 +737,7 @@
                 <w:noProof/>
                 <w:webHidden/>
               </w:rPr>
-              <w:instrText xml:space="preserve"> PAGEREF _Toc222419114 \h </w:instrText>
+              <w:instrText xml:space="preserve"> PAGEREF _Toc222432582 \h </w:instrText>
             </w:r>
             <w:r>
               <w:rPr>
@@ -784,7 +784,7 @@
               <w:lang w:val="en-IE" w:eastAsia="en-IE"/>
             </w:rPr>
           </w:pPr>
-          <w:hyperlink w:anchor="_Toc222419115" w:history="1">
+          <w:hyperlink w:anchor="_Toc222432583" w:history="1">
             <w:r>
               <w:rPr>
                 <w:rStyle w:val="Hyperlink"/>
@@ -811,7 +811,7 @@
                 <w:noProof/>
                 <w:webHidden/>
               </w:rPr>
-              <w:instrText xml:space="preserve"> PAGEREF _Toc222419115 \h </w:instrText>
+              <w:instrText xml:space="preserve"> PAGEREF _Toc222432583 \h </w:instrText>
             </w:r>
             <w:r>
               <w:rPr>
@@ -858,7 +858,7 @@
               <w:lang w:val="en-IE" w:eastAsia="en-IE"/>
             </w:rPr>
           </w:pPr>
-          <w:hyperlink w:anchor="_Toc222419116" w:history="1">
+          <w:hyperlink w:anchor="_Toc222432584" w:history="1">
             <w:r>
               <w:rPr>
                 <w:rStyle w:val="Hyperlink"/>
@@ -885,7 +885,7 @@
                 <w:noProof/>
                 <w:webHidden/>
               </w:rPr>
-              <w:instrText xml:space="preserve"> PAGEREF _Toc222419116 \h </w:instrText>
+              <w:instrText xml:space="preserve"> PAGEREF _Toc222432584 \h </w:instrText>
             </w:r>
             <w:r>
               <w:rPr>
@@ -932,7 +932,7 @@
               <w:lang w:val="en-IE" w:eastAsia="en-IE"/>
             </w:rPr>
           </w:pPr>
-          <w:hyperlink w:anchor="_Toc222419117" w:history="1">
+          <w:hyperlink w:anchor="_Toc222432585" w:history="1">
             <w:r>
               <w:rPr>
                 <w:rStyle w:val="Hyperlink"/>
@@ -959,7 +959,7 @@
                 <w:noProof/>
                 <w:webHidden/>
               </w:rPr>
-              <w:instrText xml:space="preserve"> PAGEREF _Toc222419117 \h </w:instrText>
+              <w:instrText xml:space="preserve"> PAGEREF _Toc222432585 \h </w:instrText>
             </w:r>
             <w:r>
               <w:rPr>
@@ -980,6 +980,150 @@
                 <w:webHidden/>
               </w:rPr>
               <w:t>2</w:t>
+            </w:r>
+            <w:r>
+              <w:rPr>
+                <w:noProof/>
+                <w:webHidden/>
+              </w:rPr>
+              <w:fldChar w:fldCharType="end"/>
+            </w:r>
+          </w:hyperlink>
+        </w:p>
+        <w:p>
+          <w:pPr>
+            <w:pStyle w:val="TOC3"/>
+            <w:tabs>
+              <w:tab w:val="right" w:leader="dot" w:pos="9016"/>
+            </w:tabs>
+            <w:rPr>
+              <w:rFonts w:eastAsiaTheme="minorEastAsia"/>
+              <w:noProof/>
+              <w:sz w:val="24"/>
+              <w:szCs w:val="24"/>
+              <w:lang w:val="en-IE" w:eastAsia="en-IE"/>
+            </w:rPr>
+          </w:pPr>
+          <w:hyperlink w:anchor="_Toc222432586" w:history="1">
+            <w:r>
+              <w:rPr>
+                <w:rStyle w:val="Hyperlink"/>
+                <w:noProof/>
+              </w:rPr>
+              <w:t>Voice of the Scroll</w:t>
+            </w:r>
+            <w:r>
+              <w:rPr>
+                <w:noProof/>
+                <w:webHidden/>
+              </w:rPr>
+              <w:tab/>
+            </w:r>
+            <w:r>
+              <w:rPr>
+                <w:noProof/>
+                <w:webHidden/>
+              </w:rPr>
+              <w:fldChar w:fldCharType="begin"/>
+            </w:r>
+            <w:r>
+              <w:rPr>
+                <w:noProof/>
+                <w:webHidden/>
+              </w:rPr>
+              <w:instrText xml:space="preserve"> PAGEREF _Toc222432586 \h </w:instrText>
+            </w:r>
+            <w:r>
+              <w:rPr>
+                <w:noProof/>
+                <w:webHidden/>
+              </w:rPr>
+            </w:r>
+            <w:r>
+              <w:rPr>
+                <w:noProof/>
+                <w:webHidden/>
+              </w:rPr>
+              <w:fldChar w:fldCharType="separate"/>
+            </w:r>
+            <w:r>
+              <w:rPr>
+                <w:noProof/>
+                <w:webHidden/>
+              </w:rPr>
+              <w:t>3</w:t>
+            </w:r>
+            <w:r>
+              <w:rPr>
+                <w:noProof/>
+                <w:webHidden/>
+              </w:rPr>
+              <w:fldChar w:fldCharType="end"/>
+            </w:r>
+          </w:hyperlink>
+        </w:p>
+        <w:p>
+          <w:pPr>
+            <w:pStyle w:val="TOC3"/>
+            <w:tabs>
+              <w:tab w:val="right" w:leader="dot" w:pos="9016"/>
+            </w:tabs>
+            <w:rPr>
+              <w:rFonts w:eastAsiaTheme="minorEastAsia"/>
+              <w:noProof/>
+              <w:sz w:val="24"/>
+              <w:szCs w:val="24"/>
+              <w:lang w:val="en-IE" w:eastAsia="en-IE"/>
+            </w:rPr>
+          </w:pPr>
+          <w:hyperlink w:anchor="_Toc222432587" w:history="1">
+            <w:r>
+              <w:rPr>
+                <w:rStyle w:val="Hyperlink"/>
+                <w:noProof/>
+              </w:rPr>
+              <w:t>Voice of the Silent</w:t>
+            </w:r>
+            <w:r>
+              <w:rPr>
+                <w:noProof/>
+                <w:webHidden/>
+              </w:rPr>
+              <w:tab/>
+            </w:r>
+            <w:r>
+              <w:rPr>
+                <w:noProof/>
+                <w:webHidden/>
+              </w:rPr>
+              <w:fldChar w:fldCharType="begin"/>
+            </w:r>
+            <w:r>
+              <w:rPr>
+                <w:noProof/>
+                <w:webHidden/>
+              </w:rPr>
+              <w:instrText xml:space="preserve"> PAGEREF _Toc222432587 \h </w:instrText>
+            </w:r>
+            <w:r>
+              <w:rPr>
+                <w:noProof/>
+                <w:webHidden/>
+              </w:rPr>
+            </w:r>
+            <w:r>
+              <w:rPr>
+                <w:noProof/>
+                <w:webHidden/>
+              </w:rPr>
+              <w:fldChar w:fldCharType="separate"/>
+            </w:r>
+            <w:r>
+              <w:rPr>
+                <w:noProof/>
+                <w:webHidden/>
+              </w:rPr>
+              <w:t>3</w:t>
             </w:r>
             <w:r>
               <w:rPr>
@@ -1006,7 +1150,7 @@
               <w:lang w:val="en-IE" w:eastAsia="en-IE"/>
             </w:rPr>
           </w:pPr>
-          <w:hyperlink w:anchor="_Toc222419118" w:history="1">
+          <w:hyperlink w:anchor="_Toc222432588" w:history="1">
             <w:r>
               <w:rPr>
                 <w:rStyle w:val="Hyperlink"/>
@@ -1033,7 +1177,7 @@
                 <w:noProof/>
                 <w:webHidden/>
               </w:rPr>
-              <w:instrText xml:space="preserve"> PAGEREF _Toc222419118 \h </w:instrText>
+              <w:instrText xml:space="preserve"> PAGEREF _Toc222432588 \h </w:instrText>
             </w:r>
             <w:r>
               <w:rPr>
@@ -1053,7 +1197,7 @@
                 <w:noProof/>
                 <w:webHidden/>
               </w:rPr>
-              <w:t>2</w:t>
+              <w:t>3</w:t>
             </w:r>
             <w:r>
               <w:rPr>
@@ -1080,13 +1224,13 @@
               <w:lang w:val="en-IE" w:eastAsia="en-IE"/>
             </w:rPr>
           </w:pPr>
-          <w:hyperlink w:anchor="_Toc222419119" w:history="1">
+          <w:hyperlink w:anchor="_Toc222432589" w:history="1">
             <w:r>
               <w:rPr>
                 <w:rStyle w:val="Hyperlink"/>
                 <w:noProof/>
               </w:rPr>
-              <w:t>Gospels of the Word of the Quiet</w:t>
+              <w:t>Echoes of the Word of the Quiet</w:t>
             </w:r>
             <w:r>
               <w:rPr>
@@ -1107,7 +1251,7 @@
                 <w:noProof/>
                 <w:webHidden/>
               </w:rPr>
-              <w:instrText xml:space="preserve"> PAGEREF _Toc222419119 \h </w:instrText>
+              <w:instrText xml:space="preserve"> PAGEREF _Toc222432589 \h </w:instrText>
             </w:r>
             <w:r>
               <w:rPr>
@@ -1127,7 +1271,7 @@
                 <w:noProof/>
                 <w:webHidden/>
               </w:rPr>
-              <w:t>2</w:t>
+              <w:t>3</w:t>
             </w:r>
             <w:r>
               <w:rPr>
@@ -1154,7 +1298,7 @@
               <w:lang w:val="en-IE" w:eastAsia="en-IE"/>
             </w:rPr>
           </w:pPr>
-          <w:hyperlink w:anchor="_Toc222419120" w:history="1">
+          <w:hyperlink w:anchor="_Toc222432590" w:history="1">
             <w:r>
               <w:rPr>
                 <w:rStyle w:val="Hyperlink"/>
@@ -1181,7 +1325,7 @@
                 <w:noProof/>
                 <w:webHidden/>
               </w:rPr>
-              <w:instrText xml:space="preserve"> PAGEREF _Toc222419120 \h </w:instrText>
+              <w:instrText xml:space="preserve"> PAGEREF _Toc222432590 \h </w:instrText>
             </w:r>
             <w:r>
               <w:rPr>
@@ -1201,7 +1345,7 @@
                 <w:noProof/>
                 <w:webHidden/>
               </w:rPr>
-              <w:t>2</w:t>
+              <w:t>3</w:t>
             </w:r>
             <w:r>
               <w:rPr>
@@ -1228,7 +1372,7 @@
               <w:lang w:val="en-IE" w:eastAsia="en-IE"/>
             </w:rPr>
           </w:pPr>
-          <w:hyperlink w:anchor="_Toc222419121" w:history="1">
+          <w:hyperlink w:anchor="_Toc222432591" w:history="1">
             <w:r>
               <w:rPr>
                 <w:rStyle w:val="Hyperlink"/>
@@ -1255,7 +1399,7 @@
                 <w:noProof/>
                 <w:webHidden/>
               </w:rPr>
-              <w:instrText xml:space="preserve"> PAGEREF _Toc222419121 \h </w:instrText>
+              <w:instrText xml:space="preserve"> PAGEREF _Toc222432591 \h </w:instrText>
             </w:r>
             <w:r>
               <w:rPr>
@@ -1275,7 +1419,7 @@
                 <w:noProof/>
                 <w:webHidden/>
               </w:rPr>
-              <w:t>2</w:t>
+              <w:t>3</w:t>
             </w:r>
             <w:r>
               <w:rPr>
@@ -1302,7 +1446,7 @@
               <w:lang w:val="en-IE" w:eastAsia="en-IE"/>
             </w:rPr>
           </w:pPr>
-          <w:hyperlink w:anchor="_Toc222419122" w:history="1">
+          <w:hyperlink w:anchor="_Toc222432592" w:history="1">
             <w:r>
               <w:rPr>
                 <w:rStyle w:val="Hyperlink"/>
@@ -1329,7 +1473,7 @@
                 <w:noProof/>
                 <w:webHidden/>
               </w:rPr>
-              <w:instrText xml:space="preserve"> PAGEREF _Toc222419122 \h </w:instrText>
+              <w:instrText xml:space="preserve"> PAGEREF _Toc222432592 \h </w:instrText>
             </w:r>
             <w:r>
               <w:rPr>
@@ -1349,7 +1493,7 @@
                 <w:noProof/>
                 <w:webHidden/>
               </w:rPr>
-              <w:t>2</w:t>
+              <w:t>3</w:t>
             </w:r>
             <w:r>
               <w:rPr>
@@ -1376,7 +1520,7 @@
               <w:lang w:val="en-IE" w:eastAsia="en-IE"/>
             </w:rPr>
           </w:pPr>
-          <w:hyperlink w:anchor="_Toc222419123" w:history="1">
+          <w:hyperlink w:anchor="_Toc222432593" w:history="1">
             <w:r>
               <w:rPr>
                 <w:rStyle w:val="Hyperlink"/>
@@ -1403,7 +1547,7 @@
                 <w:noProof/>
                 <w:webHidden/>
               </w:rPr>
-              <w:instrText xml:space="preserve"> PAGEREF _Toc222419123 \h </w:instrText>
+              <w:instrText xml:space="preserve"> PAGEREF _Toc222432593 \h </w:instrText>
             </w:r>
             <w:r>
               <w:rPr>
@@ -1423,7 +1567,7 @@
                 <w:noProof/>
                 <w:webHidden/>
               </w:rPr>
-              <w:t>2</w:t>
+              <w:t>3</w:t>
             </w:r>
             <w:r>
               <w:rPr>
@@ -1455,7 +1599,7 @@
       <w:pPr>
         <w:pStyle w:val="Heading1"/>
       </w:pPr>
-      <w:bookmarkStart w:id="0" w:name="_Toc222419110"/>
+      <w:bookmarkStart w:id="0" w:name="_Toc222432578"/>
       <w:r>
         <w:lastRenderedPageBreak/>
         <w:t>Prologue</w:t>
@@ -1466,7 +1610,7 @@
       <w:pPr>
         <w:pStyle w:val="Heading1"/>
       </w:pPr>
-      <w:bookmarkStart w:id="1" w:name="_Toc222419111"/>
+      <w:bookmarkStart w:id="1" w:name="_Toc222432579"/>
       <w:r>
         <w:t>History</w:t>
       </w:r>
@@ -1476,7 +1620,7 @@
       <w:pPr>
         <w:pStyle w:val="Heading2"/>
       </w:pPr>
-      <w:bookmarkStart w:id="2" w:name="_Toc222419112"/>
+      <w:bookmarkStart w:id="2" w:name="_Toc222432580"/>
       <w:r>
         <w:t>The Old World</w:t>
       </w:r>
@@ -1486,7 +1630,7 @@
       <w:pPr>
         <w:pStyle w:val="Heading2"/>
       </w:pPr>
-      <w:bookmarkStart w:id="3" w:name="_Toc222419113"/>
+      <w:bookmarkStart w:id="3" w:name="_Toc222432581"/>
       <w:r>
         <w:t>The Great Hush</w:t>
       </w:r>
@@ -1496,14 +1640,14 @@
       <w:pPr>
         <w:pStyle w:val="Heading2"/>
       </w:pPr>
-      <w:bookmarkStart w:id="4" w:name="_Toc222419114"/>
+      <w:bookmarkStart w:id="4" w:name="_Toc222432582"/>
       <w:r>
         <w:t xml:space="preserve">The </w:t>
       </w:r>
-      <w:bookmarkEnd w:id="4"/>
       <w:r>
         <w:t>Resonance</w:t>
       </w:r>
+      <w:bookmarkEnd w:id="4"/>
     </w:p>
     <w:p>
       <w:pPr>
@@ -1537,7 +1681,7 @@
       <w:pPr>
         <w:pStyle w:val="Heading2"/>
       </w:pPr>
-      <w:bookmarkStart w:id="5" w:name="_Toc222419115"/>
+      <w:bookmarkStart w:id="5" w:name="_Toc222432583"/>
       <w:r>
         <w:t>The Purification of the High Resonant</w:t>
       </w:r>
@@ -1547,7 +1691,7 @@
       <w:pPr>
         <w:pStyle w:val="Heading2"/>
       </w:pPr>
-      <w:bookmarkStart w:id="6" w:name="_Toc222419116"/>
+      <w:bookmarkStart w:id="6" w:name="_Toc222432584"/>
       <w:r>
         <w:t>The Word of the Quiet</w:t>
       </w:r>
@@ -1557,7 +1701,7 @@
       <w:pPr>
         <w:pStyle w:val="Heading2"/>
       </w:pPr>
-      <w:bookmarkStart w:id="7" w:name="_Toc222419117"/>
+      <w:bookmarkStart w:id="7" w:name="_Toc222432585"/>
       <w:r>
         <w:t>The Voices</w:t>
       </w:r>
@@ -1590,7 +1734,13 @@
         <w:t>High Resonant</w:t>
       </w:r>
       <w:r>
-        <w:t>. They do not seek to rule them, but to tune. If you are jagged, they shall smoothen. If you are loud, they must hush you. They are not masters, but instruments of the High Resonant. Hollowed of ego, emptied of discord, shaped only to help carry the Resonance into this crumbled world.</w:t>
+        <w:t xml:space="preserve">. They do not seek to rule them, but to tune. If you are jagged, they shall smooth. If you are loud, they </w:t>
+      </w:r>
+      <w:r>
+        <w:t>will</w:t>
+      </w:r>
+      <w:r>
+        <w:t xml:space="preserve"> hush you. They are not masters, but instruments of the High Resonant. Hollowed of ego, emptied of discord, shaped only to help carry the Resonance into this crumbled world.</w:t>
       </w:r>
     </w:p>
     <w:p>
@@ -1600,33 +1750,87 @@
     </w:p>
     <w:p>
       <w:pPr>
-        <w:pStyle w:val="Heading2"/>
+        <w:pStyle w:val="Heading3"/>
       </w:pPr>
-      <w:bookmarkStart w:id="8" w:name="_Toc222419118"/>
+      <w:bookmarkStart w:id="8" w:name="_Toc222432586"/>
       <w:r>
         <w:lastRenderedPageBreak/>
-        <w:t>The Whispers</w:t>
+        <w:t>Voice of the Scroll</w:t>
       </w:r>
       <w:bookmarkEnd w:id="8"/>
     </w:p>
     <w:p>
       <w:pPr>
-        <w:pStyle w:val="Heading1"/>
+        <w:keepNext/>
+        <w:framePr w:dropCap="drop" w:lines="3" w:wrap="around" w:vAnchor="text" w:hAnchor="text"/>
+        <w:spacing w:after="0" w:line="1135" w:lineRule="exact"/>
+        <w:textAlignment w:val="baseline"/>
+        <w:rPr>
+          <w:position w:val="-9"/>
+          <w:sz w:val="117"/>
+        </w:rPr>
       </w:pPr>
-      <w:bookmarkStart w:id="9" w:name="_Toc222419119"/>
       <w:r>
-        <w:t>Gospels of the Word of the Quiet</w:t>
+        <w:rPr>
+          <w:position w:val="-9"/>
+          <w:sz w:val="117"/>
+        </w:rPr>
+        <w:t>A</w:t>
       </w:r>
-      <w:bookmarkEnd w:id="9"/>
+    </w:p>
+    <w:p>
+      <w:r>
+        <w:t xml:space="preserve"> </w:t>
+      </w:r>
+      <w:r>
+        <w:t xml:space="preserve">man </w:t>
+      </w:r>
+      <w:r>
+        <w:t>once found the High Resonant alone at an altar of a Church. The man was a raider. Loud and smelling of gasoline. He put a rifle to Vertis' head and screamed for his possessions or his life.</w:t>
+      </w:r>
+    </w:p>
+    <w:p>
+      <w:pPr>
+        <w:rPr>
+          <w:i/>
+          <w:iCs/>
+        </w:rPr>
+      </w:pPr>
+      <w:r>
+        <w:t xml:space="preserve">But Father Vertis did not move. He did not blink. He simply began to hum; a low, deep vibration that made the man's teeth rattle within his skull. The man, frightened, quickly pulled the trigger. </w:t>
+      </w:r>
+      <w:r>
+        <w:t>Click. A dud. He cycled the bolt. Another click, another dud. And another. Five times the hammer fell, and five times did the air remain still.</w:t>
+      </w:r>
+    </w:p>
+    <w:p>
+      <w:r>
+        <w:t>The Father finally looked to him and said, 'Even the brass knows the song, friend. It refuses to make a noise that would disturb the silence.' The man dropped his weapon and began to weep silently.</w:t>
+      </w:r>
+    </w:p>
+    <w:p>
+      <w:r>
+        <w:t>The man joined Father Vertis and became known as the Voice of the Scroll; a scribe dedicated to recording the High Resonant's echoes and to write his manifesto.</w:t>
+      </w:r>
     </w:p>
     <w:p/>
     <w:p>
       <w:pPr>
-        <w:pStyle w:val="Heading1"/>
+        <w:pStyle w:val="Heading3"/>
       </w:pPr>
-      <w:bookmarkStart w:id="10" w:name="_Toc222419120"/>
+      <w:bookmarkStart w:id="9" w:name="_Toc222432587"/>
       <w:r>
-        <w:t>Doctrine</w:t>
+        <w:t>Voice of the Silent</w:t>
+      </w:r>
+      <w:bookmarkEnd w:id="9"/>
+    </w:p>
+    <w:p>
+      <w:pPr>
+        <w:pStyle w:val="Heading2"/>
+      </w:pPr>
+      <w:bookmarkStart w:id="10" w:name="_Toc222432588"/>
+      <w:r>
+        <w:t>The Whispers</w:t>
       </w:r>
       <w:bookmarkEnd w:id="10"/>
     </w:p>
@@ -1634,19 +1838,23 @@
       <w:pPr>
         <w:pStyle w:val="Heading1"/>
       </w:pPr>
-      <w:bookmarkStart w:id="11" w:name="_Toc222419121"/>
+      <w:bookmarkStart w:id="11" w:name="_Toc222432589"/>
       <w:r>
-        <w:t>Practices</w:t>
+        <w:t>Echoes</w:t>
+      </w:r>
+      <w:r>
+        <w:t xml:space="preserve"> of the Word of the Quiet</w:t>
       </w:r>
       <w:bookmarkEnd w:id="11"/>
     </w:p>
+    <w:p/>
     <w:p>
       <w:pPr>
         <w:pStyle w:val="Heading1"/>
       </w:pPr>
-      <w:bookmarkStart w:id="12" w:name="_Toc222419122"/>
+      <w:bookmarkStart w:id="12" w:name="_Toc222432590"/>
       <w:r>
-        <w:t>The End Times</w:t>
+        <w:t>Doctrine</w:t>
       </w:r>
       <w:bookmarkEnd w:id="12"/>
     </w:p>
@@ -1654,15 +1862,47 @@
       <w:pPr>
         <w:pStyle w:val="Heading1"/>
       </w:pPr>
-      <w:bookmarkStart w:id="13" w:name="_Toc222419123"/>
+      <w:bookmarkStart w:id="13" w:name="_Toc222432591"/>
+      <w:r>
+        <w:t>Practices</w:t>
+      </w:r>
+      <w:bookmarkEnd w:id="13"/>
+    </w:p>
+    <w:p>
+      <w:pPr>
+        <w:pStyle w:val="Heading1"/>
+      </w:pPr>
+      <w:bookmarkStart w:id="14" w:name="_Toc222432592"/>
+      <w:r>
+        <w:t>The End Times</w:t>
+      </w:r>
+      <w:bookmarkEnd w:id="14"/>
+    </w:p>
+    <w:p>
+      <w:pPr>
+        <w:pStyle w:val="Heading1"/>
+      </w:pPr>
+      <w:bookmarkStart w:id="15" w:name="_Toc222432593"/>
       <w:r>
         <w:t>Epilogue</w:t>
       </w:r>
-      <w:bookmarkEnd w:id="13"/>
+      <w:bookmarkEnd w:id="15"/>
     </w:p>
     <w:sectPr>
+      <w:headerReference w:type="even" r:id="rId9"/>
+      <w:headerReference w:type="default" r:id="rId10"/>
+      <w:footerReference w:type="even" r:id="rId11"/>
+      <w:footerReference w:type="default" r:id="rId12"/>
+      <w:headerReference w:type="first" r:id="rId13"/>
+      <w:footerReference w:type="first" r:id="rId14"/>
       <w:pgSz w:w="11906" w:h="16838"/>
       <w:pgMar w:top="1440" w:right="1440" w:bottom="1440" w:left="1440" w:header="708" w:footer="708" w:gutter="0"/>
+      <w:pgBorders w:display="notFirstPage" w:offsetFrom="page">
+        <w:top w:val="thinThickThinSmallGap" w:sz="24" w:space="24" w:color="auto"/>
+        <w:left w:val="thinThickThinSmallGap" w:sz="24" w:space="24" w:color="auto"/>
+        <w:bottom w:val="thinThickThinSmallGap" w:sz="24" w:space="24" w:color="auto"/>
+        <w:right w:val="thinThickThinSmallGap" w:sz="24" w:space="24" w:color="auto"/>
+      </w:pgBorders>
       <w:pgNumType w:start="0"/>
       <w:cols w:space="708"/>
       <w:titlePg/>
@@ -1697,6 +1937,36 @@
 </w:endnotes>
 </file>
 
+<file path=word/footer1.xml><?xml version="1.0" encoding="utf-8"?>
+<w:ftr xmlns:wpc="http://schemas.microsoft.com/office/word/2010/wordprocessingCanvas" xmlns:cx="http://schemas.microsoft.com/office/drawing/2014/chartex" xmlns:cx1="http://schemas.microsoft.com/office/drawing/2015/9/8/chartex" xmlns:cx2="http://schemas.microsoft.com/office/drawing/2015/10/21/chartex" xmlns:cx3="http://schemas.microsoft.com/office/drawing/2016/5/9/chartex" xmlns:cx4="http://schemas.microsoft.com/office/drawing/2016/5/10/chartex" xmlns:cx5="http://schemas.microsoft.com/office/drawing/2016/5/11/chartex" xmlns:cx6="http://schemas.microsoft.com/office/drawing/2016/5/12/chartex" xmlns:cx7="http://schemas.microsoft.com/office/drawing/2016/5/13/chartex" xmlns:cx8="http://schemas.microsoft.com/office/drawing/2016/5/14/chartex" xmlns:mc="http://schemas.openxmlformats.org/markup-compatibility/2006" xmlns:aink="http://schemas.microsoft.com/office/drawing/2016/ink" xmlns:am3d="http://schemas.microsoft.com/office/drawing/2017/model3d" xmlns:o="urn:schemas-microsoft-com:office:office" xmlns:oel="http://schemas.microsoft.com/office/2019/extlst" xmlns:r="http://schemas.openxmlformats.org/officeDocument/2006/relationships" xmlns:m="http://schemas.openxmlformats.org/officeDocument/2006/math" xmlns:v="urn:schemas-microsoft-com:vml" xmlns:wp14="http://schemas.microsoft.com/office/word/2010/wordprocessingDrawing" xmlns:wp="http://schemas.openxmlformats.org/drawingml/2006/wordprocessingDrawing" xmlns:w10="urn:schemas-microsoft-com:office:word" xmlns:w="http://schemas.openxmlformats.org/wordprocessingml/2006/main" xmlns:w14="http://schemas.microsoft.com/office/word/2010/wordml" xmlns:w15="http://schemas.microsoft.com/office/word/2012/wordml" xmlns:w16cex="http://schemas.microsoft.com/office/word/2018/wordml/cex" xmlns:w16cid="http://schemas.microsoft.com/office/word/2016/wordml/cid" xmlns:w16="http://schemas.microsoft.com/office/word/2018/wordml" xmlns:w16du="http://schemas.microsoft.com/office/word/2023/wordml/word16du" xmlns:w16sdtdh="http://schemas.microsoft.com/office/word/2020/wordml/sdtdatahash" xmlns:w16sdtfl="http://schemas.microsoft.com/office/word/2024/wordml/sdtformatlock" xmlns:w16se="http://schemas.microsoft.com/office/word/2015/wordml/symex" xmlns:wpg="http://schemas.microsoft.com/office/word/2010/wordprocessingGroup" xmlns:wpi="http://schemas.microsoft.com/office/word/2010/wordprocessingInk" xmlns:wne="http://schemas.microsoft.com/office/word/2006/wordml" xmlns:wps="http://schemas.microsoft.com/office/word/2010/wordprocessingShape" mc:Ignorable="w14 w15 w16se w16cid w16 w16cex w16sdtdh w16sdtfl w16du wp14">
+  <w:p>
+    <w:pPr>
+      <w:pStyle w:val="Footer"/>
+    </w:pPr>
+  </w:p>
+</w:ftr>
+</file>
+
+<file path=word/footer2.xml><?xml version="1.0" encoding="utf-8"?>
+<w:ftr xmlns:wpc="http://schemas.microsoft.com/office/word/2010/wordprocessingCanvas" xmlns:cx="http://schemas.microsoft.com/office/drawing/2014/chartex" xmlns:cx1="http://schemas.microsoft.com/office/drawing/2015/9/8/chartex" xmlns:cx2="http://schemas.microsoft.com/office/drawing/2015/10/21/chartex" xmlns:cx3="http://schemas.microsoft.com/office/drawing/2016/5/9/chartex" xmlns:cx4="http://schemas.microsoft.com/office/drawing/2016/5/10/chartex" xmlns:cx5="http://schemas.microsoft.com/office/drawing/2016/5/11/chartex" xmlns:cx6="http://schemas.microsoft.com/office/drawing/2016/5/12/chartex" xmlns:cx7="http://schemas.microsoft.com/office/drawing/2016/5/13/chartex" xmlns:cx8="http://schemas.microsoft.com/office/drawing/2016/5/14/chartex" xmlns:mc="http://schemas.openxmlformats.org/markup-compatibility/2006" xmlns:aink="http://schemas.microsoft.com/office/drawing/2016/ink" xmlns:am3d="http://schemas.microsoft.com/office/drawing/2017/model3d" xmlns:o="urn:schemas-microsoft-com:office:office" xmlns:oel="http://schemas.microsoft.com/office/2019/extlst" xmlns:r="http://schemas.openxmlformats.org/officeDocument/2006/relationships" xmlns:m="http://schemas.openxmlformats.org/officeDocument/2006/math" xmlns:v="urn:schemas-microsoft-com:vml" xmlns:wp14="http://schemas.microsoft.com/office/word/2010/wordprocessingDrawing" xmlns:wp="http://schemas.openxmlformats.org/drawingml/2006/wordprocessingDrawing" xmlns:w10="urn:schemas-microsoft-com:office:word" xmlns:w="http://schemas.openxmlformats.org/wordprocessingml/2006/main" xmlns:w14="http://schemas.microsoft.com/office/word/2010/wordml" xmlns:w15="http://schemas.microsoft.com/office/word/2012/wordml" xmlns:w16cex="http://schemas.microsoft.com/office/word/2018/wordml/cex" xmlns:w16cid="http://schemas.microsoft.com/office/word/2016/wordml/cid" xmlns:w16="http://schemas.microsoft.com/office/word/2018/wordml" xmlns:w16du="http://schemas.microsoft.com/office/word/2023/wordml/word16du" xmlns:w16sdtdh="http://schemas.microsoft.com/office/word/2020/wordml/sdtdatahash" xmlns:w16sdtfl="http://schemas.microsoft.com/office/word/2024/wordml/sdtformatlock" xmlns:w16se="http://schemas.microsoft.com/office/word/2015/wordml/symex" xmlns:wpg="http://schemas.microsoft.com/office/word/2010/wordprocessingGroup" xmlns:wpi="http://schemas.microsoft.com/office/word/2010/wordprocessingInk" xmlns:wne="http://schemas.microsoft.com/office/word/2006/wordml" xmlns:wps="http://schemas.microsoft.com/office/word/2010/wordprocessingShape" mc:Ignorable="w14 w15 w16se w16cid w16 w16cex w16sdtdh w16sdtfl w16du wp14">
+  <w:p>
+    <w:pPr>
+      <w:pStyle w:val="Footer"/>
+    </w:pPr>
+  </w:p>
+</w:ftr>
+</file>
+
+<file path=word/footer3.xml><?xml version="1.0" encoding="utf-8"?>
+<w:ftr xmlns:wpc="http://schemas.microsoft.com/office/word/2010/wordprocessingCanvas" xmlns:cx="http://schemas.microsoft.com/office/drawing/2014/chartex" xmlns:cx1="http://schemas.microsoft.com/office/drawing/2015/9/8/chartex" xmlns:cx2="http://schemas.microsoft.com/office/drawing/2015/10/21/chartex" xmlns:cx3="http://schemas.microsoft.com/office/drawing/2016/5/9/chartex" xmlns:cx4="http://schemas.microsoft.com/office/drawing/2016/5/10/chartex" xmlns:cx5="http://schemas.microsoft.com/office/drawing/2016/5/11/chartex" xmlns:cx6="http://schemas.microsoft.com/office/drawing/2016/5/12/chartex" xmlns:cx7="http://schemas.microsoft.com/office/drawing/2016/5/13/chartex" xmlns:cx8="http://schemas.microsoft.com/office/drawing/2016/5/14/chartex" xmlns:mc="http://schemas.openxmlformats.org/markup-compatibility/2006" xmlns:aink="http://schemas.microsoft.com/office/drawing/2016/ink" xmlns:am3d="http://schemas.microsoft.com/office/drawing/2017/model3d" xmlns:o="urn:schemas-microsoft-com:office:office" xmlns:oel="http://schemas.microsoft.com/office/2019/extlst" xmlns:r="http://schemas.openxmlformats.org/officeDocument/2006/relationships" xmlns:m="http://schemas.openxmlformats.org/officeDocument/2006/math" xmlns:v="urn:schemas-microsoft-com:vml" xmlns:wp14="http://schemas.microsoft.com/office/word/2010/wordprocessingDrawing" xmlns:wp="http://schemas.openxmlformats.org/drawingml/2006/wordprocessingDrawing" xmlns:w10="urn:schemas-microsoft-com:office:word" xmlns:w="http://schemas.openxmlformats.org/wordprocessingml/2006/main" xmlns:w14="http://schemas.microsoft.com/office/word/2010/wordml" xmlns:w15="http://schemas.microsoft.com/office/word/2012/wordml" xmlns:w16cex="http://schemas.microsoft.com/office/word/2018/wordml/cex" xmlns:w16cid="http://schemas.microsoft.com/office/word/2016/wordml/cid" xmlns:w16="http://schemas.microsoft.com/office/word/2018/wordml" xmlns:w16du="http://schemas.microsoft.com/office/word/2023/wordml/word16du" xmlns:w16sdtdh="http://schemas.microsoft.com/office/word/2020/wordml/sdtdatahash" xmlns:w16sdtfl="http://schemas.microsoft.com/office/word/2024/wordml/sdtformatlock" xmlns:w16se="http://schemas.microsoft.com/office/word/2015/wordml/symex" xmlns:wpg="http://schemas.microsoft.com/office/word/2010/wordprocessingGroup" xmlns:wpi="http://schemas.microsoft.com/office/word/2010/wordprocessingInk" xmlns:wne="http://schemas.microsoft.com/office/word/2006/wordml" xmlns:wps="http://schemas.microsoft.com/office/word/2010/wordprocessingShape" mc:Ignorable="w14 w15 w16se w16cid w16 w16cex w16sdtdh w16sdtfl w16du wp14">
+  <w:p>
+    <w:pPr>
+      <w:pStyle w:val="Footer"/>
+    </w:pPr>
+  </w:p>
+</w:ftr>
+</file>
+
 <file path=word/footnotes.xml><?xml version="1.0" encoding="utf-8"?>
 <w:footnotes xmlns:wpc="http://schemas.microsoft.com/office/word/2010/wordprocessingCanvas" xmlns:cx="http://schemas.microsoft.com/office/drawing/2014/chartex" xmlns:cx1="http://schemas.microsoft.com/office/drawing/2015/9/8/chartex" xmlns:cx2="http://schemas.microsoft.com/office/drawing/2015/10/21/chartex" xmlns:cx3="http://schemas.microsoft.com/office/drawing/2016/5/9/chartex" xmlns:cx4="http://schemas.microsoft.com/office/drawing/2016/5/10/chartex" xmlns:cx5="http://schemas.microsoft.com/office/drawing/2016/5/11/chartex" xmlns:cx6="http://schemas.microsoft.com/office/drawing/2016/5/12/chartex" xmlns:cx7="http://schemas.microsoft.com/office/drawing/2016/5/13/chartex" xmlns:cx8="http://schemas.microsoft.com/office/drawing/2016/5/14/chartex" xmlns:mc="http://schemas.openxmlformats.org/markup-compatibility/2006" xmlns:aink="http://schemas.microsoft.com/office/drawing/2016/ink" xmlns:am3d="http://schemas.microsoft.com/office/drawing/2017/model3d" xmlns:o="urn:schemas-microsoft-com:office:office" xmlns:oel="http://schemas.microsoft.com/office/2019/extlst" xmlns:r="http://schemas.openxmlformats.org/officeDocument/2006/relationships" xmlns:m="http://schemas.openxmlformats.org/officeDocument/2006/math" xmlns:v="urn:schemas-microsoft-com:vml" xmlns:wp14="http://schemas.microsoft.com/office/word/2010/wordprocessingDrawing" xmlns:wp="http://schemas.openxmlformats.org/drawingml/2006/wordprocessingDrawing" xmlns:w10="urn:schemas-microsoft-com:office:word" xmlns:w="http://schemas.openxmlformats.org/wordprocessingml/2006/main" xmlns:w14="http://schemas.microsoft.com/office/word/2010/wordml" xmlns:w15="http://schemas.microsoft.com/office/word/2012/wordml" xmlns:w16cex="http://schemas.microsoft.com/office/word/2018/wordml/cex" xmlns:w16cid="http://schemas.microsoft.com/office/word/2016/wordml/cid" xmlns:w16="http://schemas.microsoft.com/office/word/2018/wordml" xmlns:w16du="http://schemas.microsoft.com/office/word/2023/wordml/word16du" xmlns:w16sdtdh="http://schemas.microsoft.com/office/word/2020/wordml/sdtdatahash" xmlns:w16sdtfl="http://schemas.microsoft.com/office/word/2024/wordml/sdtformatlock" xmlns:w16se="http://schemas.microsoft.com/office/word/2015/wordml/symex" xmlns:wpg="http://schemas.microsoft.com/office/word/2010/wordprocessingGroup" xmlns:wpi="http://schemas.microsoft.com/office/word/2010/wordprocessingInk" xmlns:wne="http://schemas.microsoft.com/office/word/2006/wordml" xmlns:wps="http://schemas.microsoft.com/office/word/2010/wordprocessingShape" mc:Ignorable="w14 w15 w16se w16cid w16 w16cex w16sdtdh w16sdtfl w16du wp14">
   <w:footnote w:type="separator" w:id="-1">
@@ -1720,6 +1990,123 @@
     </w:p>
   </w:footnote>
 </w:footnotes>
+</file>
+
+<file path=word/header1.xml><?xml version="1.0" encoding="utf-8"?>
+<w:hdr xmlns:wpc="http://schemas.microsoft.com/office/word/2010/wordprocessingCanvas" xmlns:cx="http://schemas.microsoft.com/office/drawing/2014/chartex" xmlns:cx1="http://schemas.microsoft.com/office/drawing/2015/9/8/chartex" xmlns:cx2="http://schemas.microsoft.com/office/drawing/2015/10/21/chartex" xmlns:cx3="http://schemas.microsoft.com/office/drawing/2016/5/9/chartex" xmlns:cx4="http://schemas.microsoft.com/office/drawing/2016/5/10/chartex" xmlns:cx5="http://schemas.microsoft.com/office/drawing/2016/5/11/chartex" xmlns:cx6="http://schemas.microsoft.com/office/drawing/2016/5/12/chartex" xmlns:cx7="http://schemas.microsoft.com/office/drawing/2016/5/13/chartex" xmlns:cx8="http://schemas.microsoft.com/office/drawing/2016/5/14/chartex" xmlns:mc="http://schemas.openxmlformats.org/markup-compatibility/2006" xmlns:aink="http://schemas.microsoft.com/office/drawing/2016/ink" xmlns:am3d="http://schemas.microsoft.com/office/drawing/2017/model3d" xmlns:o="urn:schemas-microsoft-com:office:office" xmlns:oel="http://schemas.microsoft.com/office/2019/extlst" xmlns:r="http://schemas.openxmlformats.org/officeDocument/2006/relationships" xmlns:m="http://schemas.openxmlformats.org/officeDocument/2006/math" xmlns:v="urn:schemas-microsoft-com:vml" xmlns:wp14="http://schemas.microsoft.com/office/word/2010/wordprocessingDrawing" xmlns:wp="http://schemas.openxmlformats.org/drawingml/2006/wordprocessingDrawing" xmlns:w10="urn:schemas-microsoft-com:office:word" xmlns:w="http://schemas.openxmlformats.org/wordprocessingml/2006/main" xmlns:w14="http://schemas.microsoft.com/office/word/2010/wordml" xmlns:w15="http://schemas.microsoft.com/office/word/2012/wordml" xmlns:w16cex="http://schemas.microsoft.com/office/word/2018/wordml/cex" xmlns:w16cid="http://schemas.microsoft.com/office/word/2016/wordml/cid" xmlns:w16="http://schemas.microsoft.com/office/word/2018/wordml" xmlns:w16du="http://schemas.microsoft.com/office/word/2023/wordml/word16du" xmlns:w16sdtdh="http://schemas.microsoft.com/office/word/2020/wordml/sdtdatahash" xmlns:w16sdtfl="http://schemas.microsoft.com/office/word/2024/wordml/sdtformatlock" xmlns:w16se="http://schemas.microsoft.com/office/word/2015/wordml/symex" xmlns:wpg="http://schemas.microsoft.com/office/word/2010/wordprocessingGroup" xmlns:wpi="http://schemas.microsoft.com/office/word/2010/wordprocessingInk" xmlns:wne="http://schemas.microsoft.com/office/word/2006/wordml" xmlns:wps="http://schemas.microsoft.com/office/word/2010/wordprocessingShape" mc:Ignorable="w14 w15 w16se w16cid w16 w16cex w16sdtdh w16sdtfl w16du wp14">
+  <w:p>
+    <w:pPr>
+      <w:pStyle w:val="Header"/>
+    </w:pPr>
+    <w:r>
+      <w:rPr>
+        <w:noProof/>
+      </w:rPr>
+      <w:pict w14:anchorId="2DC92902">
+        <v:shapetype id="_x0000_t75" coordsize="21600,21600" o:spt="75" o:preferrelative="t" path="m@4@5l@4@11@9@11@9@5xe" filled="f" stroked="f">
+          <v:stroke joinstyle="miter"/>
+          <v:formulas>
+            <v:f eqn="if lineDrawn pixelLineWidth 0"/>
+            <v:f eqn="sum @0 1 0"/>
+            <v:f eqn="sum 0 0 @1"/>
+            <v:f eqn="prod @2 1 2"/>
+            <v:f eqn="prod @3 21600 pixelWidth"/>
+            <v:f eqn="prod @3 21600 pixelHeight"/>
+            <v:f eqn="sum @0 0 1"/>
+            <v:f eqn="prod @6 1 2"/>
+            <v:f eqn="prod @7 21600 pixelWidth"/>
+            <v:f eqn="sum @8 21600 0"/>
+            <v:f eqn="prod @7 21600 pixelHeight"/>
+            <v:f eqn="sum @10 21600 0"/>
+          </v:formulas>
+          <v:path o:extrusionok="f" gradientshapeok="t" o:connecttype="rect"/>
+          <o:lock v:ext="edit" aspectratio="t"/>
+        </v:shapetype>
+        <v:shape id="WordPictureWatermark18269235" o:spid="_x0000_s1046" type="#_x0000_t75" style="position:absolute;margin-left:0;margin-top:0;width:596.15pt;height:842.2pt;z-index:-251657216;mso-position-horizontal:center;mso-position-horizontal-relative:margin;mso-position-vertical:center;mso-position-vertical-relative:margin" o:allowincell="f">
+          <v:imagedata r:id="rId1" o:title="Artboard 1" gain="19661f" blacklevel="22938f"/>
+        </v:shape>
+      </w:pict>
+    </w:r>
+  </w:p>
+</w:hdr>
+</file>
+
+<file path=word/header2.xml><?xml version="1.0" encoding="utf-8"?>
+<w:hdr xmlns:wpc="http://schemas.microsoft.com/office/word/2010/wordprocessingCanvas" xmlns:cx="http://schemas.microsoft.com/office/drawing/2014/chartex" xmlns:cx1="http://schemas.microsoft.com/office/drawing/2015/9/8/chartex" xmlns:cx2="http://schemas.microsoft.com/office/drawing/2015/10/21/chartex" xmlns:cx3="http://schemas.microsoft.com/office/drawing/2016/5/9/chartex" xmlns:cx4="http://schemas.microsoft.com/office/drawing/2016/5/10/chartex" xmlns:cx5="http://schemas.microsoft.com/office/drawing/2016/5/11/chartex" xmlns:cx6="http://schemas.microsoft.com/office/drawing/2016/5/12/chartex" xmlns:cx7="http://schemas.microsoft.com/office/drawing/2016/5/13/chartex" xmlns:cx8="http://schemas.microsoft.com/office/drawing/2016/5/14/chartex" xmlns:mc="http://schemas.openxmlformats.org/markup-compatibility/2006" xmlns:aink="http://schemas.microsoft.com/office/drawing/2016/ink" xmlns:am3d="http://schemas.microsoft.com/office/drawing/2017/model3d" xmlns:o="urn:schemas-microsoft-com:office:office" xmlns:oel="http://schemas.microsoft.com/office/2019/extlst" xmlns:r="http://schemas.openxmlformats.org/officeDocument/2006/relationships" xmlns:m="http://schemas.openxmlformats.org/officeDocument/2006/math" xmlns:v="urn:schemas-microsoft-com:vml" xmlns:wp14="http://schemas.microsoft.com/office/word/2010/wordprocessingDrawing" xmlns:wp="http://schemas.openxmlformats.org/drawingml/2006/wordprocessingDrawing" xmlns:w10="urn:schemas-microsoft-com:office:word" xmlns:w="http://schemas.openxmlformats.org/wordprocessingml/2006/main" xmlns:w14="http://schemas.microsoft.com/office/word/2010/wordml" xmlns:w15="http://schemas.microsoft.com/office/word/2012/wordml" xmlns:w16cex="http://schemas.microsoft.com/office/word/2018/wordml/cex" xmlns:w16cid="http://schemas.microsoft.com/office/word/2016/wordml/cid" xmlns:w16="http://schemas.microsoft.com/office/word/2018/wordml" xmlns:w16du="http://schemas.microsoft.com/office/word/2023/wordml/word16du" xmlns:w16sdtdh="http://schemas.microsoft.com/office/word/2020/wordml/sdtdatahash" xmlns:w16sdtfl="http://schemas.microsoft.com/office/word/2024/wordml/sdtformatlock" xmlns:w16se="http://schemas.microsoft.com/office/word/2015/wordml/symex" xmlns:wpg="http://schemas.microsoft.com/office/word/2010/wordprocessingGroup" xmlns:wpi="http://schemas.microsoft.com/office/word/2010/wordprocessingInk" xmlns:wne="http://schemas.microsoft.com/office/word/2006/wordml" xmlns:wps="http://schemas.microsoft.com/office/word/2010/wordprocessingShape" mc:Ignorable="w14 w15 w16se w16cid w16 w16cex w16sdtdh w16sdtfl w16du wp14">
+  <w:p>
+    <w:pPr>
+      <w:pStyle w:val="Header"/>
+    </w:pPr>
+    <w:r>
+      <w:rPr>
+        <w:noProof/>
+      </w:rPr>
+      <w:pict w14:anchorId="6CF4EBAD">
+        <v:shapetype id="_x0000_t75" coordsize="21600,21600" o:spt="75" o:preferrelative="t" path="m@4@5l@4@11@9@11@9@5xe" filled="f" stroked="f">
+          <v:stroke joinstyle="miter"/>
+          <v:formulas>
+            <v:f eqn="if lineDrawn pixelLineWidth 0"/>
+            <v:f eqn="sum @0 1 0"/>
+            <v:f eqn="sum 0 0 @1"/>
+            <v:f eqn="prod @2 1 2"/>
+            <v:f eqn="prod @3 21600 pixelWidth"/>
+            <v:f eqn="prod @3 21600 pixelHeight"/>
+            <v:f eqn="sum @0 0 1"/>
+            <v:f eqn="prod @6 1 2"/>
+            <v:f eqn="prod @7 21600 pixelWidth"/>
+            <v:f eqn="sum @8 21600 0"/>
+            <v:f eqn="prod @7 21600 pixelHeight"/>
+            <v:f eqn="sum @10 21600 0"/>
+          </v:formulas>
+          <v:path o:extrusionok="f" gradientshapeok="t" o:connecttype="rect"/>
+          <o:lock v:ext="edit" aspectratio="t"/>
+        </v:shapetype>
+        <v:shape id="WordPictureWatermark18269236" o:spid="_x0000_s1047" type="#_x0000_t75" style="position:absolute;margin-left:0;margin-top:0;width:596.15pt;height:842.2pt;z-index:-251656192;mso-position-horizontal:center;mso-position-horizontal-relative:margin;mso-position-vertical:center;mso-position-vertical-relative:margin" o:allowincell="f">
+          <v:imagedata r:id="rId1" o:title="Artboard 1" gain="19661f" blacklevel="22938f"/>
+        </v:shape>
+      </w:pict>
+    </w:r>
+  </w:p>
+</w:hdr>
+</file>
+
+<file path=word/header3.xml><?xml version="1.0" encoding="utf-8"?>
+<w:hdr xmlns:wpc="http://schemas.microsoft.com/office/word/2010/wordprocessingCanvas" xmlns:cx="http://schemas.microsoft.com/office/drawing/2014/chartex" xmlns:cx1="http://schemas.microsoft.com/office/drawing/2015/9/8/chartex" xmlns:cx2="http://schemas.microsoft.com/office/drawing/2015/10/21/chartex" xmlns:cx3="http://schemas.microsoft.com/office/drawing/2016/5/9/chartex" xmlns:cx4="http://schemas.microsoft.com/office/drawing/2016/5/10/chartex" xmlns:cx5="http://schemas.microsoft.com/office/drawing/2016/5/11/chartex" xmlns:cx6="http://schemas.microsoft.com/office/drawing/2016/5/12/chartex" xmlns:cx7="http://schemas.microsoft.com/office/drawing/2016/5/13/chartex" xmlns:cx8="http://schemas.microsoft.com/office/drawing/2016/5/14/chartex" xmlns:mc="http://schemas.openxmlformats.org/markup-compatibility/2006" xmlns:aink="http://schemas.microsoft.com/office/drawing/2016/ink" xmlns:am3d="http://schemas.microsoft.com/office/drawing/2017/model3d" xmlns:o="urn:schemas-microsoft-com:office:office" xmlns:oel="http://schemas.microsoft.com/office/2019/extlst" xmlns:r="http://schemas.openxmlformats.org/officeDocument/2006/relationships" xmlns:m="http://schemas.openxmlformats.org/officeDocument/2006/math" xmlns:v="urn:schemas-microsoft-com:vml" xmlns:wp14="http://schemas.microsoft.com/office/word/2010/wordprocessingDrawing" xmlns:wp="http://schemas.openxmlformats.org/drawingml/2006/wordprocessingDrawing" xmlns:w10="urn:schemas-microsoft-com:office:word" xmlns:w="http://schemas.openxmlformats.org/wordprocessingml/2006/main" xmlns:w14="http://schemas.microsoft.com/office/word/2010/wordml" xmlns:w15="http://schemas.microsoft.com/office/word/2012/wordml" xmlns:w16cex="http://schemas.microsoft.com/office/word/2018/wordml/cex" xmlns:w16cid="http://schemas.microsoft.com/office/word/2016/wordml/cid" xmlns:w16="http://schemas.microsoft.com/office/word/2018/wordml" xmlns:w16du="http://schemas.microsoft.com/office/word/2023/wordml/word16du" xmlns:w16sdtdh="http://schemas.microsoft.com/office/word/2020/wordml/sdtdatahash" xmlns:w16sdtfl="http://schemas.microsoft.com/office/word/2024/wordml/sdtformatlock" xmlns:w16se="http://schemas.microsoft.com/office/word/2015/wordml/symex" xmlns:wpg="http://schemas.microsoft.com/office/word/2010/wordprocessingGroup" xmlns:wpi="http://schemas.microsoft.com/office/word/2010/wordprocessingInk" xmlns:wne="http://schemas.microsoft.com/office/word/2006/wordml" xmlns:wps="http://schemas.microsoft.com/office/word/2010/wordprocessingShape" mc:Ignorable="w14 w15 w16se w16cid w16 w16cex w16sdtdh w16sdtfl w16du wp14">
+  <w:p>
+    <w:pPr>
+      <w:pStyle w:val="Header"/>
+    </w:pPr>
+    <w:r>
+      <w:rPr>
+        <w:noProof/>
+      </w:rPr>
+      <w:pict w14:anchorId="4F0FA531">
+        <v:shapetype id="_x0000_t75" coordsize="21600,21600" o:spt="75" o:preferrelative="t" path="m@4@5l@4@11@9@11@9@5xe" filled="f" stroked="f">
+          <v:stroke joinstyle="miter"/>
+          <v:formulas>
+            <v:f eqn="if lineDrawn pixelLineWidth 0"/>
+            <v:f eqn="sum @0 1 0"/>
+            <v:f eqn="sum 0 0 @1"/>
+            <v:f eqn="prod @2 1 2"/>
+            <v:f eqn="prod @3 21600 pixelWidth"/>
+            <v:f eqn="prod @3 21600 pixelHeight"/>
+            <v:f eqn="sum @0 0 1"/>
+            <v:f eqn="prod @6 1 2"/>
+            <v:f eqn="prod @7 21600 pixelWidth"/>
+            <v:f eqn="sum @8 21600 0"/>
+            <v:f eqn="prod @7 21600 pixelHeight"/>
+            <v:f eqn="sum @10 21600 0"/>
+          </v:formulas>
+          <v:path o:extrusionok="f" gradientshapeok="t" o:connecttype="rect"/>
+          <o:lock v:ext="edit" aspectratio="t"/>
+        </v:shapetype>
+        <v:shape id="WordPictureWatermark18269234" o:spid="_x0000_s1045" type="#_x0000_t75" style="position:absolute;margin-left:0;margin-top:0;width:596.15pt;height:842.2pt;z-index:-251658240;mso-position-horizontal:center;mso-position-horizontal-relative:margin;mso-position-vertical:center;mso-position-vertical-relative:margin" o:allowincell="f">
+          <v:imagedata r:id="rId1" o:title="Artboard 1" gain="19661f" blacklevel="22938f"/>
+        </v:shape>
+      </w:pict>
+    </w:r>
+  </w:p>
+</w:hdr>
 </file>
 
 <file path=word/styles.xml><?xml version="1.0" encoding="utf-8"?>
@@ -2176,7 +2563,6 @@
     <w:next w:val="Normal"/>
     <w:link w:val="Heading3Char"/>
     <w:uiPriority w:val="9"/>
-    <w:semiHidden/>
     <w:unhideWhenUsed/>
     <w:qFormat/>
     <w:rsid w:val="00CE4B0E"/>
@@ -2383,7 +2769,6 @@
     <w:basedOn w:val="DefaultParagraphFont"/>
     <w:link w:val="Heading3"/>
     <w:uiPriority w:val="9"/>
-    <w:semiHidden/>
     <w:rsid w:val="00CE4B0E"/>
     <w:rPr>
       <w:rFonts w:eastAsiaTheme="majorEastAsia" w:cstheme="majorBidi"/>
@@ -2709,7 +3094,6 @@
     <w:next w:val="Normal"/>
     <w:autoRedefine/>
     <w:uiPriority w:val="39"/>
-    <w:semiHidden/>
     <w:unhideWhenUsed/>
     <w:rsid w:val="00CE4B0E"/>
     <w:pPr>
@@ -3034,7 +3418,7 @@
     <w:rsid w:val="008236F3"/>
     <w:rsid w:val="008A443B"/>
     <w:rsid w:val="00A93532"/>
-    <w:rsid w:val="00C069CC"/>
+    <w:rsid w:val="00C46F92"/>
   </w:rsids>
   <m:mathPr>
     <m:mathFont m:val="Cambria Math"/>

</xml_diff>